<commit_message>
made some modifications to the getHeadings function and added the getImageCaptions funciton
</commit_message>
<xml_diff>
--- a/test_docx/page_31.docx
+++ b/test_docx/page_31.docx
@@ -8794,12 +8794,14 @@
         </w:rPr>
         <w:t>monitor</w:t>
       </w:r>
+      <w:bookmarkStart w:id="0" w:name="_GoBack"/>
+      <w:bookmarkEnd w:id="0"/>
       <w:r>
         <w:pict>
-          <v:shape id="_x0000_s1027" o:spid="_x0000_s1027" o:spt="75" type="#_x0000_t75" style="position:absolute;left:0pt;margin-left:112pt;margin-top:29.9pt;height:150pt;width:326pt;mso-position-horizontal-relative:page;z-index:-251655168;mso-width-relative:page;mso-height-relative:page;" filled="f" o:preferrelative="t" stroked="f" coordsize="21600,21600" o:allowincell="f">
+          <v:shape id="_x0000_s1027" o:spid="_x0000_s1027" o:spt="75" alt="" type="#_x0000_t75" style="position:absolute;left:0pt;margin-left:118.8pt;margin-top:9.65pt;height:150pt;width:326pt;mso-position-horizontal-relative:page;z-index:-251655168;mso-width-relative:page;mso-height-relative:page;" filled="f" o:preferrelative="t" stroked="f" coordsize="21600,21600" o:allowincell="f">
             <v:path/>
             <v:fill on="f" focussize="0,0"/>
-            <v:stroke on="f" joinstyle="miter"/>
+            <v:stroke on="f"/>
             <v:imagedata r:id="rId8" o:title=""/>
             <o:lock v:ext="edit" aspectratio="t"/>
             <w10:anchorlock/>
@@ -8980,28 +8982,7 @@
           <w:shd w:val="clear" w:color="auto" w:fill="D1D2D4"/>
           <w:rtl w:val="0"/>
         </w:rPr>
-        <w:t>US</w:t>
-      </w:r>
-      <w:bookmarkStart w:id="0" w:name="_GoBack"/>
-      <w:bookmarkEnd w:id="0"/>
-      <w:r>
-        <w:rPr>
-          <w:rFonts w:ascii="Arial" w:hAnsi="Arial" w:eastAsia="Arial" w:cs="Arial"/>
-          <w:b w:val="0"/>
-          <w:bCs w:val="0"/>
-          <w:i w:val="0"/>
-          <w:iCs w:val="0"/>
-          <w:strike w:val="0"/>
-          <w:color w:val="231F20"/>
-          <w:spacing w:val="0"/>
-          <w:w w:val="100"/>
-          <w:sz w:val="18"/>
-          <w:szCs w:val="18"/>
-          <w:u w:val="none"/>
-          <w:shd w:val="clear" w:color="auto" w:fill="D1D2D4"/>
-          <w:rtl w:val="0"/>
-        </w:rPr>
-        <w:t>B controller</w:t>
+        <w:t>USB controller</w:t>
       </w:r>
       <w:r>
         <w:rPr>
@@ -9375,7 +9356,7 @@
     <w:lsdException w:uiPriority="99" w:name="HTML Sample"/>
     <w:lsdException w:uiPriority="99" w:name="HTML Typewriter"/>
     <w:lsdException w:uiPriority="99" w:name="HTML Variable"/>
-    <w:lsdException w:uiPriority="99" w:name="Normal Table"/>
+    <w:lsdException w:qFormat="1" w:uiPriority="99" w:name="Normal Table"/>
     <w:lsdException w:uiPriority="99" w:name="annotation subject"/>
     <w:lsdException w:uiPriority="99" w:name="Table Simple 1"/>
     <w:lsdException w:uiPriority="99" w:name="Table Simple 2"/>
@@ -9526,6 +9507,7 @@
     <w:qFormat/>
     <w:uiPriority w:val="0"/>
     <w:rPr>
+      <w:rFonts w:asciiTheme="minorHAnsi" w:hAnsiTheme="minorHAnsi" w:eastAsiaTheme="minorEastAsia" w:cstheme="minorBidi"/>
       <w:sz w:val="24"/>
       <w:szCs w:val="24"/>
       <w:lang w:val="en-US" w:eastAsia="en-US" w:bidi="ar-SA"/>
@@ -9541,6 +9523,7 @@
     <w:name w:val="Normal Table"/>
     <w:semiHidden/>
     <w:unhideWhenUsed/>
+    <w:qFormat/>
     <w:uiPriority w:val="99"/>
     <w:tblPr>
       <w:tblCellMar>

</xml_diff>